<commit_message>
API documentation and postman collection.
</commit_message>
<xml_diff>
--- a/api_documentation/banking_api_documentation.docx
+++ b/api_documentation/banking_api_documentation.docx
@@ -42,7 +42,11 @@
     <w:sdt>
       <w:sdtPr>
         <w:rPr>
-          <w:lang w:val="en-US"/>
+          <w:rFonts w:asciiTheme="minorHAnsi" w:eastAsiaTheme="minorHAnsi" w:hAnsiTheme="minorHAnsi" w:cstheme="minorBidi"/>
+          <w:color w:val="auto"/>
+          <w:sz w:val="22"/>
+          <w:szCs w:val="22"/>
+          <w:lang w:val="en-US" w:eastAsia="en-US"/>
         </w:rPr>
         <w:id w:val="937868937"/>
         <w:docPartObj>
@@ -52,13 +56,8 @@
       </w:sdtPr>
       <w:sdtEndPr>
         <w:rPr>
-          <w:rFonts w:asciiTheme="minorHAnsi" w:eastAsiaTheme="minorHAnsi" w:hAnsiTheme="minorHAnsi" w:cstheme="minorBidi"/>
-          <w:b/>
-          <w:bCs/>
-          <w:color w:val="auto"/>
-          <w:sz w:val="22"/>
-          <w:szCs w:val="22"/>
-          <w:lang w:eastAsia="en-US"/>
+          <w:b/>
+          <w:bCs/>
         </w:rPr>
       </w:sdtEndPr>
       <w:sdtContent>
@@ -1238,25 +1237,7 @@
           <w:szCs w:val="24"/>
           <w:lang w:val="en-US"/>
         </w:rPr>
-        <w:t xml:space="preserve"> </w:t>
-      </w:r>
-      <w:proofErr w:type="gramStart"/>
-      <w:r>
-        <w:rPr>
-          <w:sz w:val="24"/>
-          <w:szCs w:val="24"/>
-          <w:lang w:val="en-US"/>
-        </w:rPr>
-        <w:t>in order to</w:t>
-      </w:r>
-      <w:proofErr w:type="gramEnd"/>
-      <w:r>
-        <w:rPr>
-          <w:sz w:val="24"/>
-          <w:szCs w:val="24"/>
-          <w:lang w:val="en-US"/>
-        </w:rPr>
-        <w:t xml:space="preserve"> design the API.</w:t>
+        <w:t xml:space="preserve"> in order to design the API.</w:t>
       </w:r>
       <w:r>
         <w:rPr>
@@ -1578,29 +1559,7 @@
           <w:szCs w:val="24"/>
           <w:lang w:val="en-US"/>
         </w:rPr>
-        <w:t xml:space="preserve">Required Body Parameters: </w:t>
-      </w:r>
-      <w:proofErr w:type="spellStart"/>
-      <w:r>
-        <w:rPr>
-          <w:b/>
-          <w:bCs/>
-          <w:sz w:val="24"/>
-          <w:szCs w:val="24"/>
-          <w:lang w:val="en-US"/>
-        </w:rPr>
-        <w:t>tckn</w:t>
-      </w:r>
-      <w:proofErr w:type="spellEnd"/>
-      <w:r>
-        <w:rPr>
-          <w:b/>
-          <w:bCs/>
-          <w:sz w:val="24"/>
-          <w:szCs w:val="24"/>
-          <w:lang w:val="en-US"/>
-        </w:rPr>
-        <w:t xml:space="preserve"> (String), name (String), surname (String), email (String)</w:t>
+        <w:t>Required Body Parameters: tckn (String), name (String), surname (String), email (String)</w:t>
       </w:r>
     </w:p>
     <w:p>
@@ -1880,21 +1839,7 @@
         <w:rPr>
           <w:lang w:val="en-US"/>
         </w:rPr>
-        <w:t xml:space="preserve">same </w:t>
-      </w:r>
-      <w:proofErr w:type="spellStart"/>
-      <w:r>
-        <w:rPr>
-          <w:lang w:val="en-US"/>
-        </w:rPr>
-        <w:t>tckn</w:t>
-      </w:r>
-      <w:proofErr w:type="spellEnd"/>
-      <w:r>
-        <w:rPr>
-          <w:lang w:val="en-US"/>
-        </w:rPr>
-        <w:t xml:space="preserve"> is entered</w:t>
+        <w:t>same tckn is entered</w:t>
       </w:r>
     </w:p>
     <w:p>
@@ -1931,21 +1876,7 @@
         <w:rPr>
           <w:lang w:val="en-US"/>
         </w:rPr>
-        <w:t xml:space="preserve">Using this function, we </w:t>
-      </w:r>
-      <w:proofErr w:type="gramStart"/>
-      <w:r>
-        <w:rPr>
-          <w:lang w:val="en-US"/>
-        </w:rPr>
-        <w:t>are able to</w:t>
-      </w:r>
-      <w:proofErr w:type="gramEnd"/>
-      <w:r>
-        <w:rPr>
-          <w:lang w:val="en-US"/>
-        </w:rPr>
-        <w:t xml:space="preserve"> see all registered users without giving any request body.</w:t>
+        <w:t>Using this function, we are able to see all registered users without giving any request body.</w:t>
       </w:r>
     </w:p>
     <w:p>
@@ -1967,20 +1898,8 @@
           <w:szCs w:val="24"/>
           <w:lang w:val="en-US"/>
         </w:rPr>
-        <w:t>URL: localhost:8080/user/</w:t>
-      </w:r>
-      <w:proofErr w:type="spellStart"/>
-      <w:r>
-        <w:rPr>
-          <w:b/>
-          <w:bCs/>
-          <w:sz w:val="24"/>
-          <w:szCs w:val="24"/>
-          <w:lang w:val="en-US"/>
-        </w:rPr>
-        <w:t>get_all</w:t>
-      </w:r>
-      <w:proofErr w:type="spellEnd"/>
+        <w:t>URL: localhost:8080/user/get_all</w:t>
+      </w:r>
     </w:p>
     <w:p>
       <w:pPr>
@@ -2199,35 +2118,13 @@
         <w:rPr>
           <w:lang w:val="en-US"/>
         </w:rPr>
-        <w:t xml:space="preserve"> Here in this function, the user that will be updated is found by their “</w:t>
-      </w:r>
-      <w:proofErr w:type="spellStart"/>
-      <w:r>
-        <w:rPr>
-          <w:lang w:val="en-US"/>
-        </w:rPr>
-        <w:t>userId</w:t>
-      </w:r>
-      <w:proofErr w:type="spellEnd"/>
-      <w:r>
-        <w:rPr>
-          <w:lang w:val="en-US"/>
-        </w:rPr>
-        <w:t xml:space="preserve">” which was defined as the primary key. </w:t>
-      </w:r>
-      <w:proofErr w:type="gramStart"/>
-      <w:r>
-        <w:rPr>
-          <w:lang w:val="en-US"/>
-        </w:rPr>
-        <w:t>But,</w:t>
-      </w:r>
-      <w:proofErr w:type="gramEnd"/>
-      <w:r>
-        <w:rPr>
-          <w:lang w:val="en-US"/>
-        </w:rPr>
-        <w:t xml:space="preserve"> the most important thing about this function is if </w:t>
+        <w:t xml:space="preserve"> Here in this function, the user that will be updated is found by their “userId” which was defined as the primary key. </w:t>
+      </w:r>
+      <w:r>
+        <w:rPr>
+          <w:lang w:val="en-US"/>
+        </w:rPr>
+        <w:t xml:space="preserve">But, the most important thing about this function is if </w:t>
       </w:r>
       <w:r>
         <w:rPr>
@@ -2239,21 +2136,7 @@
         <w:rPr>
           <w:lang w:val="en-US"/>
         </w:rPr>
-        <w:t>request body contains “</w:t>
-      </w:r>
-      <w:proofErr w:type="spellStart"/>
-      <w:r>
-        <w:rPr>
-          <w:lang w:val="en-US"/>
-        </w:rPr>
-        <w:t>tckn</w:t>
-      </w:r>
-      <w:proofErr w:type="spellEnd"/>
-      <w:r>
-        <w:rPr>
-          <w:lang w:val="en-US"/>
-        </w:rPr>
-        <w:t>” the function returns a special message.</w:t>
+        <w:t>request body contains “tckn” the function returns a special message.</w:t>
       </w:r>
     </w:p>
     <w:p>
@@ -2319,29 +2202,7 @@
           <w:szCs w:val="24"/>
           <w:lang w:val="en-US"/>
         </w:rPr>
-        <w:t xml:space="preserve">Required Body Parameters: </w:t>
-      </w:r>
-      <w:proofErr w:type="spellStart"/>
-      <w:r>
-        <w:rPr>
-          <w:b/>
-          <w:bCs/>
-          <w:sz w:val="24"/>
-          <w:szCs w:val="24"/>
-          <w:lang w:val="en-US"/>
-        </w:rPr>
-        <w:t>userId</w:t>
-      </w:r>
-      <w:proofErr w:type="spellEnd"/>
-      <w:r>
-        <w:rPr>
-          <w:b/>
-          <w:bCs/>
-          <w:sz w:val="24"/>
-          <w:szCs w:val="24"/>
-          <w:lang w:val="en-US"/>
-        </w:rPr>
-        <w:t xml:space="preserve"> (String), name (String), surname (String), email (String)</w:t>
+        <w:t>Required Body Parameters: userId (String), name (String), surname (String), email (String)</w:t>
       </w:r>
     </w:p>
     <w:p>
@@ -2359,25 +2220,7 @@
           <w:szCs w:val="24"/>
           <w:lang w:val="en-US"/>
         </w:rPr>
-        <w:t xml:space="preserve">Please remember that “6376795c6a07951601dfc292” was </w:t>
-      </w:r>
-      <w:proofErr w:type="spellStart"/>
-      <w:r>
-        <w:rPr>
-          <w:sz w:val="24"/>
-          <w:szCs w:val="24"/>
-          <w:lang w:val="en-US"/>
-        </w:rPr>
-        <w:t>userId</w:t>
-      </w:r>
-      <w:proofErr w:type="spellEnd"/>
-      <w:r>
-        <w:rPr>
-          <w:sz w:val="24"/>
-          <w:szCs w:val="24"/>
-          <w:lang w:val="en-US"/>
-        </w:rPr>
-        <w:t xml:space="preserve"> of “Berat Asrın CAFEROĞLU”. Now we will update this user via the given URL.</w:t>
+        <w:t>Please remember that “6376795c6a07951601dfc292” was userId of “Berat Asrın CAFEROĞLU”. Now we will update this user via the given URL.</w:t>
       </w:r>
     </w:p>
     <w:p>
@@ -2671,43 +2514,7 @@
           <w:szCs w:val="24"/>
           <w:lang w:val="en-US"/>
         </w:rPr>
-        <w:t>Yet, according to my design, there are two ways to find the user who will be the owner of the account. The first way is by entering “</w:t>
-      </w:r>
-      <w:proofErr w:type="spellStart"/>
-      <w:r>
-        <w:rPr>
-          <w:sz w:val="24"/>
-          <w:szCs w:val="24"/>
-          <w:lang w:val="en-US"/>
-        </w:rPr>
-        <w:t>userId</w:t>
-      </w:r>
-      <w:proofErr w:type="spellEnd"/>
-      <w:r>
-        <w:rPr>
-          <w:sz w:val="24"/>
-          <w:szCs w:val="24"/>
-          <w:lang w:val="en-US"/>
-        </w:rPr>
-        <w:t>”, and the second is by entering “</w:t>
-      </w:r>
-      <w:proofErr w:type="spellStart"/>
-      <w:r>
-        <w:rPr>
-          <w:sz w:val="24"/>
-          <w:szCs w:val="24"/>
-          <w:lang w:val="en-US"/>
-        </w:rPr>
-        <w:t>userTckn</w:t>
-      </w:r>
-      <w:proofErr w:type="spellEnd"/>
-      <w:r>
-        <w:rPr>
-          <w:sz w:val="24"/>
-          <w:szCs w:val="24"/>
-          <w:lang w:val="en-US"/>
-        </w:rPr>
-        <w:t>”. Either way, the account will be created, but one of these parameters must be in request body.</w:t>
+        <w:t>Yet, according to my design, there are two ways to find the user who will be the owner of the account. The first way is by entering “userId”, and the second is by entering “userTckn”. Either way, the account will be created, but one of these parameters must be in request body.</w:t>
       </w:r>
     </w:p>
     <w:p>
@@ -2774,63 +2581,27 @@
           <w:lang w:val="en-US"/>
         </w:rPr>
         <w:lastRenderedPageBreak/>
-        <w:t xml:space="preserve">Required Body Parameters: </w:t>
-      </w:r>
-      <w:proofErr w:type="spellStart"/>
-      <w:r>
-        <w:rPr>
-          <w:b/>
-          <w:bCs/>
-          <w:sz w:val="24"/>
-          <w:szCs w:val="24"/>
-          <w:lang w:val="en-US"/>
-        </w:rPr>
-        <w:t>userTckn</w:t>
-      </w:r>
-      <w:proofErr w:type="spellEnd"/>
-      <w:r>
-        <w:rPr>
-          <w:b/>
-          <w:bCs/>
-          <w:sz w:val="24"/>
-          <w:szCs w:val="24"/>
-          <w:lang w:val="en-US"/>
-        </w:rPr>
-        <w:t xml:space="preserve"> (String) or </w:t>
-      </w:r>
-      <w:proofErr w:type="spellStart"/>
-      <w:proofErr w:type="gramStart"/>
-      <w:r>
-        <w:rPr>
-          <w:b/>
-          <w:bCs/>
-          <w:sz w:val="24"/>
-          <w:szCs w:val="24"/>
-          <w:lang w:val="en-US"/>
-        </w:rPr>
-        <w:t>userId</w:t>
-      </w:r>
-      <w:proofErr w:type="spellEnd"/>
-      <w:r>
-        <w:rPr>
-          <w:b/>
-          <w:bCs/>
-          <w:sz w:val="24"/>
-          <w:szCs w:val="24"/>
-          <w:lang w:val="en-US"/>
-        </w:rPr>
-        <w:t>(</w:t>
-      </w:r>
-      <w:proofErr w:type="gramEnd"/>
-      <w:r>
-        <w:rPr>
-          <w:b/>
-          <w:bCs/>
-          <w:sz w:val="24"/>
-          <w:szCs w:val="24"/>
-          <w:lang w:val="en-US"/>
-        </w:rPr>
-        <w:t>String) (One of them should be given), balance (float), currency (String)</w:t>
+        <w:t xml:space="preserve">Required Body Parameters: userTckn (String) or userId(String) (One of them </w:t>
+      </w:r>
+      <w:r>
+        <w:rPr>
+          <w:b/>
+          <w:bCs/>
+          <w:sz w:val="24"/>
+          <w:szCs w:val="24"/>
+          <w:lang w:val="en-US"/>
+        </w:rPr>
+        <w:t>must</w:t>
+      </w:r>
+      <w:r>
+        <w:rPr>
+          <w:b/>
+          <w:bCs/>
+          <w:sz w:val="24"/>
+          <w:szCs w:val="24"/>
+          <w:lang w:val="en-US"/>
+        </w:rPr>
+        <w:t xml:space="preserve"> be given), balance (float), currency (String)</w:t>
       </w:r>
     </w:p>
     <w:p>
@@ -2936,16 +2707,8 @@
         <w:rPr>
           <w:lang w:val="en-US"/>
         </w:rPr>
-        <w:t xml:space="preserve">: Create new account using </w:t>
-      </w:r>
-      <w:proofErr w:type="spellStart"/>
-      <w:r>
-        <w:rPr>
-          <w:lang w:val="en-US"/>
-        </w:rPr>
-        <w:t>userTckn</w:t>
-      </w:r>
-      <w:proofErr w:type="spellEnd"/>
+        <w:t>: Create new account using userTckn</w:t>
+      </w:r>
     </w:p>
     <w:p>
       <w:pPr>
@@ -3060,16 +2823,8 @@
         <w:rPr>
           <w:lang w:val="en-US"/>
         </w:rPr>
-        <w:t xml:space="preserve">: Create new account using </w:t>
-      </w:r>
-      <w:proofErr w:type="spellStart"/>
-      <w:r>
-        <w:rPr>
-          <w:lang w:val="en-US"/>
-        </w:rPr>
-        <w:t>userId</w:t>
-      </w:r>
-      <w:proofErr w:type="spellEnd"/>
+        <w:t>: Create new account using userId</w:t>
+      </w:r>
     </w:p>
     <w:p>
       <w:pPr>
@@ -3131,20 +2886,8 @@
           <w:szCs w:val="24"/>
           <w:lang w:val="en-US"/>
         </w:rPr>
-        <w:t>URL: localhost:8080/account/user/</w:t>
-      </w:r>
-      <w:proofErr w:type="spellStart"/>
-      <w:r>
-        <w:rPr>
-          <w:b/>
-          <w:bCs/>
-          <w:sz w:val="24"/>
-          <w:szCs w:val="24"/>
-          <w:lang w:val="en-US"/>
-        </w:rPr>
-        <w:t>get_all</w:t>
-      </w:r>
-      <w:proofErr w:type="spellEnd"/>
+        <w:t>URL: localhost:8080/account/user/get_all</w:t>
+      </w:r>
     </w:p>
     <w:p>
       <w:pPr>
@@ -3197,63 +2940,7 @@
           <w:szCs w:val="24"/>
           <w:lang w:val="en-US"/>
         </w:rPr>
-        <w:t xml:space="preserve">Required Body Parameters: </w:t>
-      </w:r>
-      <w:proofErr w:type="spellStart"/>
-      <w:r>
-        <w:rPr>
-          <w:b/>
-          <w:bCs/>
-          <w:sz w:val="24"/>
-          <w:szCs w:val="24"/>
-          <w:lang w:val="en-US"/>
-        </w:rPr>
-        <w:t>userTckn</w:t>
-      </w:r>
-      <w:proofErr w:type="spellEnd"/>
-      <w:r>
-        <w:rPr>
-          <w:b/>
-          <w:bCs/>
-          <w:sz w:val="24"/>
-          <w:szCs w:val="24"/>
-          <w:lang w:val="en-US"/>
-        </w:rPr>
-        <w:t xml:space="preserve"> (String) or </w:t>
-      </w:r>
-      <w:proofErr w:type="spellStart"/>
-      <w:proofErr w:type="gramStart"/>
-      <w:r>
-        <w:rPr>
-          <w:b/>
-          <w:bCs/>
-          <w:sz w:val="24"/>
-          <w:szCs w:val="24"/>
-          <w:lang w:val="en-US"/>
-        </w:rPr>
-        <w:t>userId</w:t>
-      </w:r>
-      <w:proofErr w:type="spellEnd"/>
-      <w:r>
-        <w:rPr>
-          <w:b/>
-          <w:bCs/>
-          <w:sz w:val="24"/>
-          <w:szCs w:val="24"/>
-          <w:lang w:val="en-US"/>
-        </w:rPr>
-        <w:t>(</w:t>
-      </w:r>
-      <w:proofErr w:type="gramEnd"/>
-      <w:r>
-        <w:rPr>
-          <w:b/>
-          <w:bCs/>
-          <w:sz w:val="24"/>
-          <w:szCs w:val="24"/>
-          <w:lang w:val="en-US"/>
-        </w:rPr>
-        <w:t>String) (One of them should be given)</w:t>
+        <w:t>Required Body Parameters: userTckn (String) or userId(String) (One of them should be given)</w:t>
       </w:r>
     </w:p>
     <w:p>
@@ -3509,25 +3196,7 @@
           <w:szCs w:val="24"/>
           <w:lang w:val="en-US"/>
         </w:rPr>
-        <w:t xml:space="preserve"> by giving its </w:t>
-      </w:r>
-      <w:proofErr w:type="spellStart"/>
-      <w:r>
-        <w:rPr>
-          <w:sz w:val="24"/>
-          <w:szCs w:val="24"/>
-          <w:lang w:val="en-US"/>
-        </w:rPr>
-        <w:t>accountId</w:t>
-      </w:r>
-      <w:proofErr w:type="spellEnd"/>
-      <w:r>
-        <w:rPr>
-          <w:sz w:val="24"/>
-          <w:szCs w:val="24"/>
-          <w:lang w:val="en-US"/>
-        </w:rPr>
-        <w:t>.</w:t>
+        <w:t xml:space="preserve"> by giving its accountId.</w:t>
       </w:r>
     </w:p>
     <w:p>
@@ -3593,29 +3262,7 @@
           <w:szCs w:val="24"/>
           <w:lang w:val="en-US"/>
         </w:rPr>
-        <w:t xml:space="preserve">Required Body Parameters: </w:t>
-      </w:r>
-      <w:proofErr w:type="spellStart"/>
-      <w:r>
-        <w:rPr>
-          <w:b/>
-          <w:bCs/>
-          <w:sz w:val="24"/>
-          <w:szCs w:val="24"/>
-          <w:lang w:val="en-US"/>
-        </w:rPr>
-        <w:t>accountId</w:t>
-      </w:r>
-      <w:proofErr w:type="spellEnd"/>
-      <w:r>
-        <w:rPr>
-          <w:b/>
-          <w:bCs/>
-          <w:sz w:val="24"/>
-          <w:szCs w:val="24"/>
-          <w:lang w:val="en-US"/>
-        </w:rPr>
-        <w:t xml:space="preserve"> (String) </w:t>
+        <w:t xml:space="preserve">Required Body Parameters: accountId (String) </w:t>
       </w:r>
     </w:p>
     <w:p>
@@ -3726,21 +3373,7 @@
         <w:rPr>
           <w:lang w:val="en-US"/>
         </w:rPr>
-        <w:t xml:space="preserve">: Account with given </w:t>
-      </w:r>
-      <w:proofErr w:type="spellStart"/>
-      <w:r>
-        <w:rPr>
-          <w:lang w:val="en-US"/>
-        </w:rPr>
-        <w:t>accountId</w:t>
-      </w:r>
-      <w:proofErr w:type="spellEnd"/>
-      <w:r>
-        <w:rPr>
-          <w:lang w:val="en-US"/>
-        </w:rPr>
-        <w:t xml:space="preserve"> is deleted</w:t>
+        <w:t>: Account with given accountId is deleted</w:t>
       </w:r>
     </w:p>
     <w:p>
@@ -3926,20 +3559,8 @@
           <w:szCs w:val="24"/>
           <w:lang w:val="en-US"/>
         </w:rPr>
-        <w:t xml:space="preserve"> </w:t>
-      </w:r>
-      <w:proofErr w:type="spellStart"/>
-      <w:r>
-        <w:rPr>
-          <w:b/>
-          <w:bCs/>
-          <w:sz w:val="24"/>
-          <w:szCs w:val="24"/>
-          <w:lang w:val="en-US"/>
-        </w:rPr>
-        <w:t>fromAccountId</w:t>
-      </w:r>
-      <w:proofErr w:type="spellEnd"/>
+        <w:t xml:space="preserve"> fromAccountId</w:t>
+      </w:r>
       <w:r>
         <w:rPr>
           <w:b/>
@@ -3958,29 +3579,7 @@
           <w:szCs w:val="24"/>
           <w:lang w:val="en-US"/>
         </w:rPr>
-        <w:t xml:space="preserve">, </w:t>
-      </w:r>
-      <w:proofErr w:type="spellStart"/>
-      <w:r>
-        <w:rPr>
-          <w:b/>
-          <w:bCs/>
-          <w:sz w:val="24"/>
-          <w:szCs w:val="24"/>
-          <w:lang w:val="en-US"/>
-        </w:rPr>
-        <w:t>toAccountId</w:t>
-      </w:r>
-      <w:proofErr w:type="spellEnd"/>
-      <w:r>
-        <w:rPr>
-          <w:b/>
-          <w:bCs/>
-          <w:sz w:val="24"/>
-          <w:szCs w:val="24"/>
-          <w:lang w:val="en-US"/>
-        </w:rPr>
-        <w:t xml:space="preserve"> (String)</w:t>
+        <w:t>, toAccountId (String)</w:t>
       </w:r>
       <w:r>
         <w:rPr>
@@ -4312,6 +3911,7 @@
       </w:pPr>
       <w:r>
         <w:rPr>
+          <w:noProof/>
           <w:lang w:val="en-US"/>
         </w:rPr>
         <w:drawing>
@@ -4475,25 +4075,7 @@
           <w:szCs w:val="24"/>
           <w:lang w:val="en-US"/>
         </w:rPr>
-        <w:t>“</w:t>
-      </w:r>
-      <w:proofErr w:type="spellStart"/>
-      <w:r>
-        <w:rPr>
-          <w:sz w:val="24"/>
-          <w:szCs w:val="24"/>
-          <w:lang w:val="en-US"/>
-        </w:rPr>
-        <w:t>banking_database</w:t>
-      </w:r>
-      <w:proofErr w:type="spellEnd"/>
-      <w:r>
-        <w:rPr>
-          <w:sz w:val="24"/>
-          <w:szCs w:val="24"/>
-          <w:lang w:val="en-US"/>
-        </w:rPr>
-        <w:t>”</w:t>
+        <w:t>“banking_database”</w:t>
       </w:r>
       <w:r>
         <w:rPr>
@@ -4711,16 +4293,8 @@
         <w:rPr>
           <w:lang w:val="en-US"/>
         </w:rPr>
-        <w:t xml:space="preserve">: Database name: </w:t>
-      </w:r>
-      <w:proofErr w:type="spellStart"/>
-      <w:r>
-        <w:rPr>
-          <w:lang w:val="en-US"/>
-        </w:rPr>
-        <w:t>banking_database</w:t>
-      </w:r>
-      <w:proofErr w:type="spellEnd"/>
+        <w:t>: Database name: banking_database</w:t>
+      </w:r>
     </w:p>
     <w:p>
       <w:pPr>

</xml_diff>